<commit_message>
Update Mouvement Joueur v3.1.0
</commit_message>
<xml_diff>
--- a/Journal de bord.docx
+++ b/Journal de bord.docx
@@ -16,7 +16,11 @@
     <w:sdt>
       <w:sdtPr>
         <w:rPr>
-          <w:lang w:val="fr-FR"/>
+          <w:rFonts w:asciiTheme="minorHAnsi" w:eastAsiaTheme="minorHAnsi" w:hAnsiTheme="minorHAnsi" w:cstheme="minorBidi"/>
+          <w:color w:val="auto"/>
+          <w:sz w:val="22"/>
+          <w:szCs w:val="22"/>
+          <w:lang w:val="fr-FR" w:eastAsia="en-US"/>
         </w:rPr>
         <w:id w:val="-299311944"/>
         <w:docPartObj>
@@ -26,13 +30,8 @@
       </w:sdtPr>
       <w:sdtEndPr>
         <w:rPr>
-          <w:rFonts w:asciiTheme="minorHAnsi" w:eastAsiaTheme="minorHAnsi" w:hAnsiTheme="minorHAnsi" w:cstheme="minorBidi"/>
           <w:b/>
           <w:bCs/>
-          <w:color w:val="auto"/>
-          <w:sz w:val="22"/>
-          <w:szCs w:val="22"/>
-          <w:lang w:eastAsia="en-US"/>
         </w:rPr>
       </w:sdtEndPr>
       <w:sdtContent>
@@ -424,21 +423,7 @@
                 <w:rStyle w:val="Lienhypertexte"/>
                 <w:noProof/>
               </w:rPr>
-              <w:t xml:space="preserve">4e </w:t>
-            </w:r>
-            <w:r>
-              <w:rPr>
-                <w:rStyle w:val="Lienhypertexte"/>
-                <w:noProof/>
-              </w:rPr>
-              <w:t>P</w:t>
-            </w:r>
-            <w:r>
-              <w:rPr>
-                <w:rStyle w:val="Lienhypertexte"/>
-                <w:noProof/>
-              </w:rPr>
-              <w:t>ériode :</w:t>
+              <w:t>4e Période :</w:t>
             </w:r>
             <w:r>
               <w:rPr>
@@ -783,6 +768,7 @@
         </w:rPr>
         <w:t xml:space="preserve">téléchargé et installé </w:t>
       </w:r>
+      <w:proofErr w:type="spellStart"/>
       <w:r>
         <w:rPr>
           <w:rFonts w:cstheme="minorHAnsi"/>
@@ -790,6 +776,7 @@
         </w:rPr>
         <w:t>Unity</w:t>
       </w:r>
+      <w:proofErr w:type="spellEnd"/>
       <w:r>
         <w:rPr>
           <w:rFonts w:cstheme="minorHAnsi"/>
@@ -836,7 +823,15 @@
         <w:t>Dallas &amp; Fabio</w:t>
       </w:r>
       <w:r>
-        <w:t xml:space="preserve"> : Nous nous sommes assurés du bon fonctionnement d’Unity </w:t>
+        <w:t> : Nous nous sommes assurés du bon fonctionnement d’</w:t>
+      </w:r>
+      <w:proofErr w:type="spellStart"/>
+      <w:r>
+        <w:t>Unity</w:t>
+      </w:r>
+      <w:proofErr w:type="spellEnd"/>
+      <w:r>
+        <w:t xml:space="preserve"> </w:t>
       </w:r>
       <w:r>
         <w:t>et début de l’implémentation de la caméra joueur.</w:t>
@@ -847,7 +842,15 @@
         <w:pStyle w:val="Titre4"/>
       </w:pPr>
       <w:r>
-        <w:t>Fabio : Création du Projet GitHub et mise en place de Github Desktop</w:t>
+        <w:t xml:space="preserve">Fabio : Création du Projet GitHub et mise en place de </w:t>
+      </w:r>
+      <w:proofErr w:type="spellStart"/>
+      <w:r>
+        <w:t>Github</w:t>
+      </w:r>
+      <w:proofErr w:type="spellEnd"/>
+      <w:r>
+        <w:t xml:space="preserve"> Desktop</w:t>
       </w:r>
       <w:r>
         <w:t>.</w:t>
@@ -879,34 +882,33 @@
         <w:t> </w:t>
       </w:r>
       <w:bookmarkStart w:id="5" w:name="_Toc50534320"/>
-      <w:bookmarkStart w:id="6" w:name="_GoBack"/>
       <w:bookmarkEnd w:id="5"/>
+    </w:p>
+    <w:p>
+      <w:pPr>
+        <w:pStyle w:val="Titre4"/>
+      </w:pPr>
+      <w:r>
+        <w:t>Dallas &amp; Fabio : Création et finalisation du cahier des charges.</w:t>
+      </w:r>
+    </w:p>
+    <w:p/>
+    <w:p>
+      <w:pPr>
+        <w:pStyle w:val="Titre2"/>
+      </w:pPr>
+      <w:bookmarkStart w:id="6" w:name="_Toc50534321"/>
+      <w:r>
+        <w:lastRenderedPageBreak/>
+        <w:t>Semaine</w:t>
+      </w:r>
+      <w:r>
+        <w:t xml:space="preserve"> 2</w:t>
+      </w:r>
+      <w:r>
+        <w:t> :</w:t>
+      </w:r>
       <w:bookmarkEnd w:id="6"/>
-    </w:p>
-    <w:p>
-      <w:pPr>
-        <w:pStyle w:val="Titre4"/>
-      </w:pPr>
-      <w:r>
-        <w:t>Dallas &amp; Fabio : Création et finalisation du cahier des charges.</w:t>
-      </w:r>
-    </w:p>
-    <w:p/>
-    <w:p>
-      <w:pPr>
-        <w:pStyle w:val="Titre2"/>
-      </w:pPr>
-      <w:bookmarkStart w:id="7" w:name="_Toc50534321"/>
-      <w:r>
-        <w:t>Semaine</w:t>
-      </w:r>
-      <w:r>
-        <w:t xml:space="preserve"> 2</w:t>
-      </w:r>
-      <w:r>
-        <w:t> :</w:t>
-      </w:r>
-      <w:bookmarkEnd w:id="7"/>
     </w:p>
     <w:p>
       <w:pPr>
@@ -920,7 +922,79 @@
       <w:r>
         <w:t> </w:t>
       </w:r>
-      <w:bookmarkStart w:id="8" w:name="_Toc50534322"/>
+      <w:bookmarkStart w:id="7" w:name="_Toc50534322"/>
+      <w:bookmarkEnd w:id="7"/>
+    </w:p>
+    <w:p>
+      <w:pPr>
+        <w:pStyle w:val="Titre4"/>
+      </w:pPr>
+      <w:r>
+        <w:t>Fabio : Création du journal de bord et complétion de la première semaine</w:t>
+      </w:r>
+      <w:r>
+        <w:t>.</w:t>
+      </w:r>
+    </w:p>
+    <w:p>
+      <w:pPr>
+        <w:pStyle w:val="Titre4"/>
+      </w:pPr>
+      <w:r>
+        <w:t xml:space="preserve">Yann : </w:t>
+      </w:r>
+      <w:r>
+        <w:t xml:space="preserve">Mise en place de GitHub Desktop chez lui et </w:t>
+      </w:r>
+      <w:proofErr w:type="spellStart"/>
+      <w:r>
+        <w:t>connection</w:t>
+      </w:r>
+      <w:proofErr w:type="spellEnd"/>
+      <w:r>
+        <w:t xml:space="preserve"> au projet </w:t>
+      </w:r>
+      <w:proofErr w:type="spellStart"/>
+      <w:r>
+        <w:t>Trello</w:t>
+      </w:r>
+      <w:proofErr w:type="spellEnd"/>
+      <w:r>
+        <w:t xml:space="preserve"> et GitHub. Réglage de </w:t>
+      </w:r>
+      <w:proofErr w:type="spellStart"/>
+      <w:r>
+        <w:t>Unity</w:t>
+      </w:r>
+      <w:proofErr w:type="spellEnd"/>
+      <w:r>
+        <w:t xml:space="preserve"> qui avait des problèmes sur son poste.</w:t>
+      </w:r>
+    </w:p>
+    <w:p>
+      <w:pPr>
+        <w:pStyle w:val="Titre4"/>
+      </w:pPr>
+      <w:r>
+        <w:t xml:space="preserve">Dallas : Avance le </w:t>
+      </w:r>
+      <w:proofErr w:type="spellStart"/>
+      <w:r>
+        <w:t>Trello</w:t>
+      </w:r>
+      <w:proofErr w:type="spellEnd"/>
+      <w:r>
+        <w:t>.</w:t>
+      </w:r>
+    </w:p>
+    <w:p>
+      <w:pPr>
+        <w:pStyle w:val="Titre3"/>
+      </w:pPr>
+      <w:r>
+        <w:t> </w:t>
+      </w:r>
+      <w:bookmarkStart w:id="8" w:name="_Toc50534323"/>
       <w:bookmarkEnd w:id="8"/>
     </w:p>
     <w:p>
@@ -928,8 +1002,16 @@
         <w:pStyle w:val="Titre4"/>
       </w:pPr>
       <w:r>
-        <w:t>Fabio : Création du journal de bord et complétion de la première semaine</w:t>
-      </w:r>
+        <w:t>Fabio : Continuation de la complétion du Journal de Bord</w:t>
+      </w:r>
+      <w:r>
+        <w:t xml:space="preserve"> et aider sur le </w:t>
+      </w:r>
+      <w:proofErr w:type="spellStart"/>
+      <w:r>
+        <w:t>Trello</w:t>
+      </w:r>
+      <w:proofErr w:type="spellEnd"/>
       <w:r>
         <w:t>.</w:t>
       </w:r>
@@ -939,18 +1021,59 @@
         <w:pStyle w:val="Titre4"/>
       </w:pPr>
       <w:r>
-        <w:t xml:space="preserve">Yann : </w:t>
-      </w:r>
-      <w:r>
-        <w:t>Mise en place de GitHub Desktop chez lui et connection au projet Trello et GitHub. Réglage de Unity qui avait des problèmes sur son poste.</w:t>
-      </w:r>
-    </w:p>
-    <w:p>
-      <w:pPr>
-        <w:pStyle w:val="Titre4"/>
-      </w:pPr>
-      <w:r>
-        <w:t>Dallas : Avance le Trello.</w:t>
+        <w:t xml:space="preserve">Dallas : Continuation de la complétion du </w:t>
+      </w:r>
+      <w:proofErr w:type="spellStart"/>
+      <w:r>
+        <w:t>Trello</w:t>
+      </w:r>
+      <w:proofErr w:type="spellEnd"/>
+      <w:r>
+        <w:t xml:space="preserve">, </w:t>
+      </w:r>
+      <w:r>
+        <w:t xml:space="preserve">début du </w:t>
+      </w:r>
+      <w:proofErr w:type="spellStart"/>
+      <w:r>
+        <w:t>template</w:t>
+      </w:r>
+      <w:proofErr w:type="spellEnd"/>
+      <w:r>
+        <w:t xml:space="preserve"> de </w:t>
+      </w:r>
+      <w:r>
+        <w:t>la salle du boss et ajout d’</w:t>
+      </w:r>
+      <w:proofErr w:type="spellStart"/>
+      <w:r>
+        <w:t>assets</w:t>
+      </w:r>
+      <w:proofErr w:type="spellEnd"/>
+      <w:r>
+        <w:t xml:space="preserve"> pour la salle du boss</w:t>
+      </w:r>
+      <w:r>
+        <w:t>.</w:t>
+      </w:r>
+    </w:p>
+    <w:p>
+      <w:pPr>
+        <w:pStyle w:val="Titre4"/>
+      </w:pPr>
+      <w:r>
+        <w:t xml:space="preserve">Yann : Rédige un émail pour demander une </w:t>
+      </w:r>
+      <w:proofErr w:type="spellStart"/>
+      <w:r>
+        <w:t>license</w:t>
+      </w:r>
+      <w:proofErr w:type="spellEnd"/>
+      <w:r>
+        <w:t xml:space="preserve"> élève afin de pouvoir u</w:t>
+      </w:r>
+      <w:r>
+        <w:t>tiliser un logiciel de textures et ensuite début de recherches d’animations en tout genre.</w:t>
       </w:r>
     </w:p>
     <w:p>
@@ -960,10 +1083,415 @@
       <w:r>
         <w:t> </w:t>
       </w:r>
-      <w:bookmarkStart w:id="9" w:name="_Toc50534323"/>
+    </w:p>
+    <w:p>
+      <w:pPr>
+        <w:pStyle w:val="Titre4"/>
+      </w:pPr>
+      <w:r>
+        <w:t>Fabio : Début de l’implémentation du déplacement du personnage</w:t>
+      </w:r>
+    </w:p>
+    <w:p>
+      <w:pPr>
+        <w:pStyle w:val="Titre4"/>
+      </w:pPr>
+      <w:r>
+        <w:t>Yann : Recherche d’animations</w:t>
+      </w:r>
+    </w:p>
+    <w:p>
+      <w:pPr>
+        <w:pStyle w:val="Titre4"/>
+      </w:pPr>
+      <w:r>
+        <w:t xml:space="preserve">Dallas : Continuation du </w:t>
+      </w:r>
+      <w:proofErr w:type="spellStart"/>
+      <w:r>
+        <w:t>template</w:t>
+      </w:r>
+      <w:proofErr w:type="spellEnd"/>
+      <w:r>
+        <w:t xml:space="preserve"> de la salle de boss </w:t>
+      </w:r>
+      <w:r>
+        <w:t>et appréhension d’outils pour créer la salle plus tard</w:t>
+      </w:r>
+    </w:p>
+    <w:p>
+      <w:pPr>
+        <w:pStyle w:val="Titre3"/>
+      </w:pPr>
+      <w:r>
+        <w:t> </w:t>
+      </w:r>
+    </w:p>
+    <w:p>
+      <w:pPr>
+        <w:pStyle w:val="Titre4"/>
+      </w:pPr>
+      <w:r>
+        <w:t>Fabio : Continuation de l’implémentation du déplacement du personnage</w:t>
+      </w:r>
+    </w:p>
+    <w:p>
+      <w:pPr>
+        <w:pStyle w:val="Titre4"/>
+      </w:pPr>
+      <w:r>
+        <w:t>Yann : Recherche d’</w:t>
+      </w:r>
+      <w:proofErr w:type="spellStart"/>
+      <w:r>
+        <w:t>assets</w:t>
+      </w:r>
+      <w:proofErr w:type="spellEnd"/>
+      <w:r>
+        <w:t xml:space="preserve"> (Matériaux, Modèles, </w:t>
+      </w:r>
+      <w:proofErr w:type="spellStart"/>
+      <w:r>
+        <w:t>etc</w:t>
+      </w:r>
+      <w:proofErr w:type="spellEnd"/>
+      <w:r>
+        <w:t>)</w:t>
+      </w:r>
+    </w:p>
+    <w:p>
+      <w:pPr>
+        <w:pStyle w:val="Titre4"/>
+      </w:pPr>
+      <w:r>
+        <w:t xml:space="preserve">Dallas : Recherche d’animations et comment les mettre sur </w:t>
+      </w:r>
+      <w:proofErr w:type="spellStart"/>
+      <w:r>
+        <w:t>Unity</w:t>
+      </w:r>
+      <w:proofErr w:type="spellEnd"/>
+    </w:p>
+    <w:p>
+      <w:pPr>
+        <w:rPr>
+          <w:rFonts w:eastAsiaTheme="majorEastAsia" w:cstheme="majorBidi"/>
+          <w:color w:val="000000" w:themeColor="text1"/>
+          <w:sz w:val="28"/>
+        </w:rPr>
+      </w:pPr>
+      <w:r>
+        <w:br w:type="page"/>
+      </w:r>
+    </w:p>
+    <w:p>
+      <w:pPr>
+        <w:pStyle w:val="Titre2"/>
+      </w:pPr>
+      <w:r>
+        <w:lastRenderedPageBreak/>
+        <w:t>Semaine 3 :</w:t>
+      </w:r>
+    </w:p>
+    <w:p>
+      <w:pPr>
+        <w:pStyle w:val="Titre3"/>
+        <w:numPr>
+          <w:ilvl w:val="0"/>
+          <w:numId w:val="7"/>
+        </w:numPr>
+        <w:ind w:left="284" w:hanging="11"/>
+      </w:pPr>
+      <w:r>
+        <w:t> </w:t>
+      </w:r>
+    </w:p>
+    <w:p>
+      <w:pPr>
+        <w:pStyle w:val="Titre4"/>
+      </w:pPr>
+      <w:r>
+        <w:t>Fabio : Va réessayer de créer un mouvement multidirectionnel avec des animations de déplacement pour le joueur</w:t>
+      </w:r>
+    </w:p>
+    <w:p>
+      <w:pPr>
+        <w:pStyle w:val="Titre4"/>
+      </w:pPr>
+      <w:r>
+        <w:t>Yann : Continue le coté design de niveau -&gt; Salle de boss</w:t>
+      </w:r>
+    </w:p>
+    <w:p>
+      <w:pPr>
+        <w:pStyle w:val="Titre4"/>
+      </w:pPr>
+      <w:r>
+        <w:t xml:space="preserve">Dallas : Répare son I.A. </w:t>
+      </w:r>
+    </w:p>
+    <w:p>
+      <w:pPr>
+        <w:pStyle w:val="Titre3"/>
+      </w:pPr>
+      <w:r>
+        <w:t> </w:t>
+      </w:r>
+    </w:p>
+    <w:p>
+      <w:pPr>
+        <w:pStyle w:val="Titre4"/>
+      </w:pPr>
+      <w:r>
+        <w:t>Tous : Pareil qu’à la période précédente</w:t>
+      </w:r>
+    </w:p>
+    <w:p>
+      <w:pPr>
+        <w:pStyle w:val="Titre4"/>
+      </w:pPr>
+      <w:r>
+        <w:t xml:space="preserve">Dallas : à quelques soucis à </w:t>
+      </w:r>
+      <w:r>
+        <w:t>ré implémenter</w:t>
+      </w:r>
+      <w:r>
+        <w:t xml:space="preserve"> son I.A.</w:t>
+      </w:r>
+    </w:p>
+    <w:p>
+      <w:pPr>
+        <w:pStyle w:val="Titre4"/>
+      </w:pPr>
+      <w:r>
+        <w:t>Fabio : A crée à l’aide d’un tuto un autre moyen de se déplacer</w:t>
+      </w:r>
+    </w:p>
+    <w:p>
+      <w:pPr>
+        <w:pStyle w:val="Titre3"/>
+      </w:pPr>
+      <w:r>
+        <w:t> </w:t>
+      </w:r>
+    </w:p>
+    <w:p>
+      <w:pPr>
+        <w:pStyle w:val="Titre4"/>
+      </w:pPr>
+      <w:r>
+        <w:t>Tous : pareil</w:t>
+      </w:r>
+    </w:p>
+    <w:p>
+      <w:pPr>
+        <w:pStyle w:val="Titre4"/>
+      </w:pPr>
+      <w:r>
+        <w:t>Fabio : tente d’implémenter de la gravité sur le personnage</w:t>
+      </w:r>
+    </w:p>
+    <w:p>
+      <w:pPr>
+        <w:pStyle w:val="Titre3"/>
+      </w:pPr>
+      <w:r>
+        <w:t> </w:t>
+      </w:r>
+    </w:p>
+    <w:p>
+      <w:pPr>
+        <w:pStyle w:val="Titre4"/>
+      </w:pPr>
+      <w:r>
+        <w:t>Fabio : a toujours des soucis pour implémenter la gravité</w:t>
+      </w:r>
+      <w:r>
+        <w:t>, pense à refaire une troisième fois le mouvement du joueur</w:t>
+      </w:r>
+    </w:p>
+    <w:p>
+      <w:pPr>
+        <w:pStyle w:val="Titre4"/>
+      </w:pPr>
+      <w:r>
+        <w:t>Dallas : insère la salle de boss de Yann dans son projet</w:t>
+      </w:r>
+    </w:p>
+    <w:p>
+      <w:pPr>
+        <w:pStyle w:val="Titre4"/>
+      </w:pPr>
+      <w:r>
+        <w:t>Yann : Fait la salle de boss, continuation</w:t>
+      </w:r>
+    </w:p>
+    <w:p>
+      <w:pPr>
+        <w:rPr>
+          <w:rFonts w:eastAsiaTheme="majorEastAsia" w:cstheme="majorBidi"/>
+          <w:color w:val="000000" w:themeColor="text1"/>
+          <w:sz w:val="28"/>
+        </w:rPr>
+      </w:pPr>
+      <w:r>
+        <w:br w:type="page"/>
+      </w:r>
+    </w:p>
+    <w:p>
+      <w:pPr>
+        <w:pStyle w:val="Titre2"/>
+      </w:pPr>
+      <w:r>
+        <w:lastRenderedPageBreak/>
+        <w:t>Semaine 4 :</w:t>
+      </w:r>
+    </w:p>
+    <w:p>
+      <w:pPr>
+        <w:pStyle w:val="Titre3"/>
+        <w:numPr>
+          <w:ilvl w:val="0"/>
+          <w:numId w:val="8"/>
+        </w:numPr>
+        <w:ind w:left="284" w:hanging="11"/>
+      </w:pPr>
+      <w:r>
+        <w:t> </w:t>
+      </w:r>
+    </w:p>
+    <w:p>
+      <w:pPr>
+        <w:pStyle w:val="Titre4"/>
+      </w:pPr>
+      <w:r>
+        <w:t>Dallas :</w:t>
+      </w:r>
+      <w:r>
+        <w:t> </w:t>
+      </w:r>
+      <w:r>
+        <w:t>Cherche une texture pour le boss et un modèle et des animations et modification sur le boss</w:t>
+      </w:r>
+    </w:p>
+    <w:p>
+      <w:pPr>
+        <w:pStyle w:val="Titre4"/>
+      </w:pPr>
+      <w:r>
+        <w:t>Yann : (A essayé de finir le trône mais est passé à autre chose en attendant et a donc commencé à animer le boss</w:t>
+      </w:r>
+    </w:p>
+    <w:p>
+      <w:pPr>
+        <w:pStyle w:val="Titre4"/>
+      </w:pPr>
+      <w:r>
+        <w:t xml:space="preserve">Fabio : </w:t>
+      </w:r>
+      <w:r>
+        <w:t> Va faire une troisième version du mouvement du joueur</w:t>
+      </w:r>
+    </w:p>
+    <w:p>
+      <w:pPr>
+        <w:pStyle w:val="Titre4"/>
+        <w:numPr>
+          <w:ilvl w:val="0"/>
+          <w:numId w:val="0"/>
+        </w:numPr>
+        <w:ind w:left="714"/>
+      </w:pPr>
+    </w:p>
+    <w:p>
+      <w:pPr>
+        <w:pStyle w:val="Titre3"/>
+      </w:pPr>
+      <w:r>
+        <w:t> </w:t>
+      </w:r>
+    </w:p>
+    <w:p>
+      <w:pPr>
+        <w:pStyle w:val="Titre4"/>
+      </w:pPr>
+      <w:r>
+        <w:t>Pareil que période 1</w:t>
+      </w:r>
+    </w:p>
+    <w:p>
+      <w:pPr>
+        <w:pStyle w:val="Titre3"/>
+      </w:pPr>
+      <w:r>
+        <w:t> </w:t>
+      </w:r>
+    </w:p>
+    <w:p>
+      <w:pPr>
+        <w:pStyle w:val="Titre4"/>
+      </w:pPr>
+      <w:r>
+        <w:t>Pareil que période 1</w:t>
+      </w:r>
+    </w:p>
+    <w:p>
+      <w:pPr>
+        <w:pStyle w:val="Titre3"/>
+      </w:pPr>
+      <w:r>
+        <w:t> </w:t>
+      </w:r>
+    </w:p>
+    <w:p>
+      <w:pPr>
+        <w:pStyle w:val="Titre4"/>
+      </w:pPr>
+      <w:r>
+        <w:t xml:space="preserve">Fabio : </w:t>
+      </w:r>
+      <w:r>
+        <w:t xml:space="preserve">a fini le mouvement + caméra du joueur </w:t>
+      </w:r>
+      <w:r>
+        <w:t xml:space="preserve">à l’aide d’un long tuto </w:t>
+      </w:r>
+      <w:r>
+        <w:t>+ exporter le package afin de le mettre chez Yann ou Dallas</w:t>
+      </w:r>
+      <w:r>
+        <w:t>, reste à commenter le code et à ajouter d’autres choses comme la gravité fonctionnelle et un sprint</w:t>
+      </w:r>
+    </w:p>
+    <w:p>
+      <w:pPr>
+        <w:pStyle w:val="Titre4"/>
+      </w:pPr>
+      <w:r>
+        <w:t>Yann : l’animation ne marchait toujours pas et a tenté de faire un squelette pour l’animation</w:t>
+      </w:r>
+    </w:p>
+    <w:p>
+      <w:pPr>
+        <w:pStyle w:val="Titre4"/>
+      </w:pPr>
+      <w:r>
+        <w:t>Dallas : a finit de chercher les textures et modifications sur le boss mais n’a pas réussi à aider Yann avec les animations du boss</w:t>
+      </w:r>
+      <w:bookmarkStart w:id="9" w:name="_GoBack"/>
       <w:bookmarkEnd w:id="9"/>
     </w:p>
-    <w:p/>
+    <w:p>
+      <w:pPr>
+        <w:pStyle w:val="Titre4"/>
+        <w:numPr>
+          <w:ilvl w:val="0"/>
+          <w:numId w:val="0"/>
+        </w:numPr>
+        <w:ind w:left="714"/>
+      </w:pPr>
+    </w:p>
     <w:sectPr>
       <w:headerReference w:type="default" r:id="rId8"/>
       <w:footerReference w:type="default" r:id="rId9"/>
@@ -1020,7 +1548,7 @@
       <w:rPr>
         <w:noProof/>
       </w:rPr>
-      <w:t>mercredi, 9 septembre 2020</w:t>
+      <w:t>mercredi, 30 septembre 2020</w:t>
     </w:r>
     <w:r>
       <w:fldChar w:fldCharType="end"/>
@@ -1045,7 +1573,7 @@
       <w:rPr>
         <w:noProof/>
       </w:rPr>
-      <w:t>2</w:t>
+      <w:t>5</w:t>
     </w:r>
     <w:r>
       <w:fldChar w:fldCharType="end"/>
@@ -1058,7 +1586,7 @@
         <w:rPr>
           <w:noProof/>
         </w:rPr>
-        <w:t>2</w:t>
+        <w:t>5</w:t>
       </w:r>
     </w:fldSimple>
   </w:p>
@@ -1096,8 +1624,21 @@
     <w:pPr>
       <w:pStyle w:val="En-tte"/>
     </w:pPr>
+    <w:proofErr w:type="spellStart"/>
     <w:r>
-      <w:t>Catillaz Dallas, Rodrigues dos Santos Fabio &amp; Ruegger Yann</w:t>
+      <w:t>Catillaz</w:t>
+    </w:r>
+    <w:proofErr w:type="spellEnd"/>
+    <w:r>
+      <w:t xml:space="preserve"> Dallas, Rodrigues dos Santos Fabio &amp; </w:t>
+    </w:r>
+    <w:proofErr w:type="spellStart"/>
+    <w:r>
+      <w:t>Ruegger</w:t>
+    </w:r>
+    <w:proofErr w:type="spellEnd"/>
+    <w:r>
+      <w:t xml:space="preserve"> Yann</w:t>
     </w:r>
     <w:r>
       <w:tab/>
@@ -1112,6 +1653,155 @@
 <file path=word/numbering.xml><?xml version="1.0" encoding="utf-8"?>
 <w:numbering xmlns:wpc="http://schemas.microsoft.com/office/word/2010/wordprocessingCanvas" xmlns:cx="http://schemas.microsoft.com/office/drawing/2014/chartex" xmlns:cx1="http://schemas.microsoft.com/office/drawing/2015/9/8/chartex" xmlns:mc="http://schemas.openxmlformats.org/markup-compatibility/2006" xmlns:o="urn:schemas-microsoft-com:office:office" xmlns:r="http://schemas.openxmlformats.org/officeDocument/2006/relationships" xmlns:m="http://schemas.openxmlformats.org/officeDocument/2006/math" xmlns:v="urn:schemas-microsoft-com:vml" xmlns:wp14="http://schemas.microsoft.com/office/word/2010/wordprocessingDrawing" xmlns:wp="http://schemas.openxmlformats.org/drawingml/2006/wordprocessingDrawing" xmlns:w10="urn:schemas-microsoft-com:office:word" xmlns:w="http://schemas.openxmlformats.org/wordprocessingml/2006/main" xmlns:w14="http://schemas.microsoft.com/office/word/2010/wordml" xmlns:w15="http://schemas.microsoft.com/office/word/2012/wordml" xmlns:w16se="http://schemas.microsoft.com/office/word/2015/wordml/symex" xmlns:wpg="http://schemas.microsoft.com/office/word/2010/wordprocessingGroup" xmlns:wpi="http://schemas.microsoft.com/office/word/2010/wordprocessingInk" xmlns:wne="http://schemas.microsoft.com/office/word/2006/wordml" xmlns:wps="http://schemas.microsoft.com/office/word/2010/wordprocessingShape" mc:Ignorable="w14 w15 w16se wp14">
   <w:abstractNum w:abstractNumId="0" w15:restartNumberingAfterBreak="0">
+    <w:nsid w:val="03307C44"/>
+    <w:multiLevelType w:val="multilevel"/>
+    <w:tmpl w:val="FFCCC6C2"/>
+    <w:lvl w:ilvl="0">
+      <w:start w:val="1"/>
+      <w:numFmt w:val="bullet"/>
+      <w:lvlText w:val=""/>
+      <w:lvlJc w:val="left"/>
+      <w:pPr>
+        <w:tabs>
+          <w:tab w:val="num" w:pos="720"/>
+        </w:tabs>
+        <w:ind w:left="720" w:hanging="360"/>
+      </w:pPr>
+      <w:rPr>
+        <w:rFonts w:ascii="Symbol" w:hAnsi="Symbol" w:hint="default"/>
+        <w:sz w:val="20"/>
+      </w:rPr>
+    </w:lvl>
+    <w:lvl w:ilvl="1" w:tentative="1">
+      <w:start w:val="1"/>
+      <w:numFmt w:val="bullet"/>
+      <w:lvlText w:val="o"/>
+      <w:lvlJc w:val="left"/>
+      <w:pPr>
+        <w:tabs>
+          <w:tab w:val="num" w:pos="1440"/>
+        </w:tabs>
+        <w:ind w:left="1440" w:hanging="360"/>
+      </w:pPr>
+      <w:rPr>
+        <w:rFonts w:ascii="Courier New" w:hAnsi="Courier New" w:hint="default"/>
+        <w:sz w:val="20"/>
+      </w:rPr>
+    </w:lvl>
+    <w:lvl w:ilvl="2" w:tentative="1">
+      <w:start w:val="1"/>
+      <w:numFmt w:val="bullet"/>
+      <w:lvlText w:val=""/>
+      <w:lvlJc w:val="left"/>
+      <w:pPr>
+        <w:tabs>
+          <w:tab w:val="num" w:pos="2160"/>
+        </w:tabs>
+        <w:ind w:left="2160" w:hanging="360"/>
+      </w:pPr>
+      <w:rPr>
+        <w:rFonts w:ascii="Wingdings" w:hAnsi="Wingdings" w:hint="default"/>
+        <w:sz w:val="20"/>
+      </w:rPr>
+    </w:lvl>
+    <w:lvl w:ilvl="3" w:tentative="1">
+      <w:start w:val="1"/>
+      <w:numFmt w:val="bullet"/>
+      <w:lvlText w:val=""/>
+      <w:lvlJc w:val="left"/>
+      <w:pPr>
+        <w:tabs>
+          <w:tab w:val="num" w:pos="2880"/>
+        </w:tabs>
+        <w:ind w:left="2880" w:hanging="360"/>
+      </w:pPr>
+      <w:rPr>
+        <w:rFonts w:ascii="Wingdings" w:hAnsi="Wingdings" w:hint="default"/>
+        <w:sz w:val="20"/>
+      </w:rPr>
+    </w:lvl>
+    <w:lvl w:ilvl="4" w:tentative="1">
+      <w:start w:val="1"/>
+      <w:numFmt w:val="bullet"/>
+      <w:lvlText w:val=""/>
+      <w:lvlJc w:val="left"/>
+      <w:pPr>
+        <w:tabs>
+          <w:tab w:val="num" w:pos="3600"/>
+        </w:tabs>
+        <w:ind w:left="3600" w:hanging="360"/>
+      </w:pPr>
+      <w:rPr>
+        <w:rFonts w:ascii="Wingdings" w:hAnsi="Wingdings" w:hint="default"/>
+        <w:sz w:val="20"/>
+      </w:rPr>
+    </w:lvl>
+    <w:lvl w:ilvl="5" w:tentative="1">
+      <w:start w:val="1"/>
+      <w:numFmt w:val="bullet"/>
+      <w:lvlText w:val=""/>
+      <w:lvlJc w:val="left"/>
+      <w:pPr>
+        <w:tabs>
+          <w:tab w:val="num" w:pos="4320"/>
+        </w:tabs>
+        <w:ind w:left="4320" w:hanging="360"/>
+      </w:pPr>
+      <w:rPr>
+        <w:rFonts w:ascii="Wingdings" w:hAnsi="Wingdings" w:hint="default"/>
+        <w:sz w:val="20"/>
+      </w:rPr>
+    </w:lvl>
+    <w:lvl w:ilvl="6" w:tentative="1">
+      <w:start w:val="1"/>
+      <w:numFmt w:val="bullet"/>
+      <w:lvlText w:val=""/>
+      <w:lvlJc w:val="left"/>
+      <w:pPr>
+        <w:tabs>
+          <w:tab w:val="num" w:pos="5040"/>
+        </w:tabs>
+        <w:ind w:left="5040" w:hanging="360"/>
+      </w:pPr>
+      <w:rPr>
+        <w:rFonts w:ascii="Wingdings" w:hAnsi="Wingdings" w:hint="default"/>
+        <w:sz w:val="20"/>
+      </w:rPr>
+    </w:lvl>
+    <w:lvl w:ilvl="7" w:tentative="1">
+      <w:start w:val="1"/>
+      <w:numFmt w:val="bullet"/>
+      <w:lvlText w:val=""/>
+      <w:lvlJc w:val="left"/>
+      <w:pPr>
+        <w:tabs>
+          <w:tab w:val="num" w:pos="5760"/>
+        </w:tabs>
+        <w:ind w:left="5760" w:hanging="360"/>
+      </w:pPr>
+      <w:rPr>
+        <w:rFonts w:ascii="Wingdings" w:hAnsi="Wingdings" w:hint="default"/>
+        <w:sz w:val="20"/>
+      </w:rPr>
+    </w:lvl>
+    <w:lvl w:ilvl="8" w:tentative="1">
+      <w:start w:val="1"/>
+      <w:numFmt w:val="bullet"/>
+      <w:lvlText w:val=""/>
+      <w:lvlJc w:val="left"/>
+      <w:pPr>
+        <w:tabs>
+          <w:tab w:val="num" w:pos="6480"/>
+        </w:tabs>
+        <w:ind w:left="6480" w:hanging="360"/>
+      </w:pPr>
+      <w:rPr>
+        <w:rFonts w:ascii="Wingdings" w:hAnsi="Wingdings" w:hint="default"/>
+        <w:sz w:val="20"/>
+      </w:rPr>
+    </w:lvl>
+  </w:abstractNum>
+  <w:abstractNum w:abstractNumId="1" w15:restartNumberingAfterBreak="0">
     <w:nsid w:val="55875473"/>
     <w:multiLevelType w:val="hybridMultilevel"/>
     <w:tmpl w:val="33DCF1EE"/>
@@ -1224,7 +1914,7 @@
       </w:rPr>
     </w:lvl>
   </w:abstractNum>
-  <w:abstractNum w:abstractNumId="1" w15:restartNumberingAfterBreak="0">
+  <w:abstractNum w:abstractNumId="2" w15:restartNumberingAfterBreak="0">
     <w:nsid w:val="57006AD3"/>
     <w:multiLevelType w:val="hybridMultilevel"/>
     <w:tmpl w:val="99167C66"/>
@@ -1314,7 +2004,7 @@
       </w:pPr>
     </w:lvl>
   </w:abstractNum>
-  <w:abstractNum w:abstractNumId="2" w15:restartNumberingAfterBreak="0">
+  <w:abstractNum w:abstractNumId="3" w15:restartNumberingAfterBreak="0">
     <w:nsid w:val="57A04ABB"/>
     <w:multiLevelType w:val="hybridMultilevel"/>
     <w:tmpl w:val="FC583EE4"/>
@@ -1426,7 +2116,7 @@
       </w:rPr>
     </w:lvl>
   </w:abstractNum>
-  <w:abstractNum w:abstractNumId="3" w15:restartNumberingAfterBreak="0">
+  <w:abstractNum w:abstractNumId="4" w15:restartNumberingAfterBreak="0">
     <w:nsid w:val="5A8743BC"/>
     <w:multiLevelType w:val="hybridMultilevel"/>
     <w:tmpl w:val="644E7708"/>
@@ -1538,29 +2228,348 @@
       </w:rPr>
     </w:lvl>
   </w:abstractNum>
+  <w:abstractNum w:abstractNumId="5" w15:restartNumberingAfterBreak="0">
+    <w:nsid w:val="6FF437BC"/>
+    <w:multiLevelType w:val="multilevel"/>
+    <w:tmpl w:val="CB782EF2"/>
+    <w:lvl w:ilvl="0">
+      <w:start w:val="1"/>
+      <w:numFmt w:val="bullet"/>
+      <w:lvlText w:val=""/>
+      <w:lvlJc w:val="left"/>
+      <w:pPr>
+        <w:tabs>
+          <w:tab w:val="num" w:pos="720"/>
+        </w:tabs>
+        <w:ind w:left="720" w:hanging="360"/>
+      </w:pPr>
+      <w:rPr>
+        <w:rFonts w:ascii="Symbol" w:hAnsi="Symbol" w:hint="default"/>
+        <w:sz w:val="20"/>
+      </w:rPr>
+    </w:lvl>
+    <w:lvl w:ilvl="1" w:tentative="1">
+      <w:start w:val="1"/>
+      <w:numFmt w:val="bullet"/>
+      <w:lvlText w:val="o"/>
+      <w:lvlJc w:val="left"/>
+      <w:pPr>
+        <w:tabs>
+          <w:tab w:val="num" w:pos="1440"/>
+        </w:tabs>
+        <w:ind w:left="1440" w:hanging="360"/>
+      </w:pPr>
+      <w:rPr>
+        <w:rFonts w:ascii="Courier New" w:hAnsi="Courier New" w:hint="default"/>
+        <w:sz w:val="20"/>
+      </w:rPr>
+    </w:lvl>
+    <w:lvl w:ilvl="2" w:tentative="1">
+      <w:start w:val="1"/>
+      <w:numFmt w:val="bullet"/>
+      <w:lvlText w:val=""/>
+      <w:lvlJc w:val="left"/>
+      <w:pPr>
+        <w:tabs>
+          <w:tab w:val="num" w:pos="2160"/>
+        </w:tabs>
+        <w:ind w:left="2160" w:hanging="360"/>
+      </w:pPr>
+      <w:rPr>
+        <w:rFonts w:ascii="Wingdings" w:hAnsi="Wingdings" w:hint="default"/>
+        <w:sz w:val="20"/>
+      </w:rPr>
+    </w:lvl>
+    <w:lvl w:ilvl="3" w:tentative="1">
+      <w:start w:val="1"/>
+      <w:numFmt w:val="bullet"/>
+      <w:lvlText w:val=""/>
+      <w:lvlJc w:val="left"/>
+      <w:pPr>
+        <w:tabs>
+          <w:tab w:val="num" w:pos="2880"/>
+        </w:tabs>
+        <w:ind w:left="2880" w:hanging="360"/>
+      </w:pPr>
+      <w:rPr>
+        <w:rFonts w:ascii="Wingdings" w:hAnsi="Wingdings" w:hint="default"/>
+        <w:sz w:val="20"/>
+      </w:rPr>
+    </w:lvl>
+    <w:lvl w:ilvl="4" w:tentative="1">
+      <w:start w:val="1"/>
+      <w:numFmt w:val="bullet"/>
+      <w:lvlText w:val=""/>
+      <w:lvlJc w:val="left"/>
+      <w:pPr>
+        <w:tabs>
+          <w:tab w:val="num" w:pos="3600"/>
+        </w:tabs>
+        <w:ind w:left="3600" w:hanging="360"/>
+      </w:pPr>
+      <w:rPr>
+        <w:rFonts w:ascii="Wingdings" w:hAnsi="Wingdings" w:hint="default"/>
+        <w:sz w:val="20"/>
+      </w:rPr>
+    </w:lvl>
+    <w:lvl w:ilvl="5" w:tentative="1">
+      <w:start w:val="1"/>
+      <w:numFmt w:val="bullet"/>
+      <w:lvlText w:val=""/>
+      <w:lvlJc w:val="left"/>
+      <w:pPr>
+        <w:tabs>
+          <w:tab w:val="num" w:pos="4320"/>
+        </w:tabs>
+        <w:ind w:left="4320" w:hanging="360"/>
+      </w:pPr>
+      <w:rPr>
+        <w:rFonts w:ascii="Wingdings" w:hAnsi="Wingdings" w:hint="default"/>
+        <w:sz w:val="20"/>
+      </w:rPr>
+    </w:lvl>
+    <w:lvl w:ilvl="6" w:tentative="1">
+      <w:start w:val="1"/>
+      <w:numFmt w:val="bullet"/>
+      <w:lvlText w:val=""/>
+      <w:lvlJc w:val="left"/>
+      <w:pPr>
+        <w:tabs>
+          <w:tab w:val="num" w:pos="5040"/>
+        </w:tabs>
+        <w:ind w:left="5040" w:hanging="360"/>
+      </w:pPr>
+      <w:rPr>
+        <w:rFonts w:ascii="Wingdings" w:hAnsi="Wingdings" w:hint="default"/>
+        <w:sz w:val="20"/>
+      </w:rPr>
+    </w:lvl>
+    <w:lvl w:ilvl="7" w:tentative="1">
+      <w:start w:val="1"/>
+      <w:numFmt w:val="bullet"/>
+      <w:lvlText w:val=""/>
+      <w:lvlJc w:val="left"/>
+      <w:pPr>
+        <w:tabs>
+          <w:tab w:val="num" w:pos="5760"/>
+        </w:tabs>
+        <w:ind w:left="5760" w:hanging="360"/>
+      </w:pPr>
+      <w:rPr>
+        <w:rFonts w:ascii="Wingdings" w:hAnsi="Wingdings" w:hint="default"/>
+        <w:sz w:val="20"/>
+      </w:rPr>
+    </w:lvl>
+    <w:lvl w:ilvl="8" w:tentative="1">
+      <w:start w:val="1"/>
+      <w:numFmt w:val="bullet"/>
+      <w:lvlText w:val=""/>
+      <w:lvlJc w:val="left"/>
+      <w:pPr>
+        <w:tabs>
+          <w:tab w:val="num" w:pos="6480"/>
+        </w:tabs>
+        <w:ind w:left="6480" w:hanging="360"/>
+      </w:pPr>
+      <w:rPr>
+        <w:rFonts w:ascii="Wingdings" w:hAnsi="Wingdings" w:hint="default"/>
+        <w:sz w:val="20"/>
+      </w:rPr>
+    </w:lvl>
+  </w:abstractNum>
+  <w:abstractNum w:abstractNumId="6" w15:restartNumberingAfterBreak="0">
+    <w:nsid w:val="785E0DC6"/>
+    <w:multiLevelType w:val="multilevel"/>
+    <w:tmpl w:val="271CD722"/>
+    <w:lvl w:ilvl="0">
+      <w:start w:val="1"/>
+      <w:numFmt w:val="bullet"/>
+      <w:lvlText w:val=""/>
+      <w:lvlJc w:val="left"/>
+      <w:pPr>
+        <w:tabs>
+          <w:tab w:val="num" w:pos="720"/>
+        </w:tabs>
+        <w:ind w:left="720" w:hanging="360"/>
+      </w:pPr>
+      <w:rPr>
+        <w:rFonts w:ascii="Symbol" w:hAnsi="Symbol" w:hint="default"/>
+        <w:sz w:val="20"/>
+      </w:rPr>
+    </w:lvl>
+    <w:lvl w:ilvl="1" w:tentative="1">
+      <w:start w:val="1"/>
+      <w:numFmt w:val="bullet"/>
+      <w:lvlText w:val="o"/>
+      <w:lvlJc w:val="left"/>
+      <w:pPr>
+        <w:tabs>
+          <w:tab w:val="num" w:pos="1440"/>
+        </w:tabs>
+        <w:ind w:left="1440" w:hanging="360"/>
+      </w:pPr>
+      <w:rPr>
+        <w:rFonts w:ascii="Courier New" w:hAnsi="Courier New" w:hint="default"/>
+        <w:sz w:val="20"/>
+      </w:rPr>
+    </w:lvl>
+    <w:lvl w:ilvl="2" w:tentative="1">
+      <w:start w:val="1"/>
+      <w:numFmt w:val="bullet"/>
+      <w:lvlText w:val=""/>
+      <w:lvlJc w:val="left"/>
+      <w:pPr>
+        <w:tabs>
+          <w:tab w:val="num" w:pos="2160"/>
+        </w:tabs>
+        <w:ind w:left="2160" w:hanging="360"/>
+      </w:pPr>
+      <w:rPr>
+        <w:rFonts w:ascii="Wingdings" w:hAnsi="Wingdings" w:hint="default"/>
+        <w:sz w:val="20"/>
+      </w:rPr>
+    </w:lvl>
+    <w:lvl w:ilvl="3" w:tentative="1">
+      <w:start w:val="1"/>
+      <w:numFmt w:val="bullet"/>
+      <w:lvlText w:val=""/>
+      <w:lvlJc w:val="left"/>
+      <w:pPr>
+        <w:tabs>
+          <w:tab w:val="num" w:pos="2880"/>
+        </w:tabs>
+        <w:ind w:left="2880" w:hanging="360"/>
+      </w:pPr>
+      <w:rPr>
+        <w:rFonts w:ascii="Wingdings" w:hAnsi="Wingdings" w:hint="default"/>
+        <w:sz w:val="20"/>
+      </w:rPr>
+    </w:lvl>
+    <w:lvl w:ilvl="4" w:tentative="1">
+      <w:start w:val="1"/>
+      <w:numFmt w:val="bullet"/>
+      <w:lvlText w:val=""/>
+      <w:lvlJc w:val="left"/>
+      <w:pPr>
+        <w:tabs>
+          <w:tab w:val="num" w:pos="3600"/>
+        </w:tabs>
+        <w:ind w:left="3600" w:hanging="360"/>
+      </w:pPr>
+      <w:rPr>
+        <w:rFonts w:ascii="Wingdings" w:hAnsi="Wingdings" w:hint="default"/>
+        <w:sz w:val="20"/>
+      </w:rPr>
+    </w:lvl>
+    <w:lvl w:ilvl="5" w:tentative="1">
+      <w:start w:val="1"/>
+      <w:numFmt w:val="bullet"/>
+      <w:lvlText w:val=""/>
+      <w:lvlJc w:val="left"/>
+      <w:pPr>
+        <w:tabs>
+          <w:tab w:val="num" w:pos="4320"/>
+        </w:tabs>
+        <w:ind w:left="4320" w:hanging="360"/>
+      </w:pPr>
+      <w:rPr>
+        <w:rFonts w:ascii="Wingdings" w:hAnsi="Wingdings" w:hint="default"/>
+        <w:sz w:val="20"/>
+      </w:rPr>
+    </w:lvl>
+    <w:lvl w:ilvl="6" w:tentative="1">
+      <w:start w:val="1"/>
+      <w:numFmt w:val="bullet"/>
+      <w:lvlText w:val=""/>
+      <w:lvlJc w:val="left"/>
+      <w:pPr>
+        <w:tabs>
+          <w:tab w:val="num" w:pos="5040"/>
+        </w:tabs>
+        <w:ind w:left="5040" w:hanging="360"/>
+      </w:pPr>
+      <w:rPr>
+        <w:rFonts w:ascii="Wingdings" w:hAnsi="Wingdings" w:hint="default"/>
+        <w:sz w:val="20"/>
+      </w:rPr>
+    </w:lvl>
+    <w:lvl w:ilvl="7" w:tentative="1">
+      <w:start w:val="1"/>
+      <w:numFmt w:val="bullet"/>
+      <w:lvlText w:val=""/>
+      <w:lvlJc w:val="left"/>
+      <w:pPr>
+        <w:tabs>
+          <w:tab w:val="num" w:pos="5760"/>
+        </w:tabs>
+        <w:ind w:left="5760" w:hanging="360"/>
+      </w:pPr>
+      <w:rPr>
+        <w:rFonts w:ascii="Wingdings" w:hAnsi="Wingdings" w:hint="default"/>
+        <w:sz w:val="20"/>
+      </w:rPr>
+    </w:lvl>
+    <w:lvl w:ilvl="8" w:tentative="1">
+      <w:start w:val="1"/>
+      <w:numFmt w:val="bullet"/>
+      <w:lvlText w:val=""/>
+      <w:lvlJc w:val="left"/>
+      <w:pPr>
+        <w:tabs>
+          <w:tab w:val="num" w:pos="6480"/>
+        </w:tabs>
+        <w:ind w:left="6480" w:hanging="360"/>
+      </w:pPr>
+      <w:rPr>
+        <w:rFonts w:ascii="Wingdings" w:hAnsi="Wingdings" w:hint="default"/>
+        <w:sz w:val="20"/>
+      </w:rPr>
+    </w:lvl>
+  </w:abstractNum>
   <w:num w:numId="1">
+    <w:abstractNumId w:val="3"/>
+  </w:num>
+  <w:num w:numId="2">
+    <w:abstractNumId w:val="4"/>
+  </w:num>
+  <w:num w:numId="3">
+    <w:abstractNumId w:val="1"/>
+  </w:num>
+  <w:num w:numId="4">
     <w:abstractNumId w:val="2"/>
   </w:num>
-  <w:num w:numId="2">
-    <w:abstractNumId w:val="3"/>
-  </w:num>
-  <w:num w:numId="3">
-    <w:abstractNumId w:val="0"/>
-  </w:num>
-  <w:num w:numId="4">
-    <w:abstractNumId w:val="1"/>
-  </w:num>
   <w:num w:numId="5">
-    <w:abstractNumId w:val="1"/>
+    <w:abstractNumId w:val="2"/>
     <w:lvlOverride w:ilvl="0">
       <w:startOverride w:val="1"/>
     </w:lvlOverride>
   </w:num>
   <w:num w:numId="6">
-    <w:abstractNumId w:val="1"/>
+    <w:abstractNumId w:val="2"/>
     <w:lvlOverride w:ilvl="0">
       <w:startOverride w:val="1"/>
     </w:lvlOverride>
+  </w:num>
+  <w:num w:numId="7">
+    <w:abstractNumId w:val="2"/>
+    <w:lvlOverride w:ilvl="0">
+      <w:startOverride w:val="1"/>
+    </w:lvlOverride>
+  </w:num>
+  <w:num w:numId="8">
+    <w:abstractNumId w:val="2"/>
+    <w:lvlOverride w:ilvl="0">
+      <w:startOverride w:val="1"/>
+    </w:lvlOverride>
+  </w:num>
+  <w:num w:numId="9">
+    <w:abstractNumId w:val="5"/>
+  </w:num>
+  <w:num w:numId="10">
+    <w:abstractNumId w:val="0"/>
+  </w:num>
+  <w:num w:numId="11">
+    <w:abstractNumId w:val="6"/>
   </w:num>
 </w:numbering>
 </file>
@@ -2291,6 +3300,23 @@
       <w:u w:val="single"/>
     </w:rPr>
   </w:style>
+  <w:style w:type="paragraph" w:styleId="NormalWeb">
+    <w:name w:val="Normal (Web)"/>
+    <w:basedOn w:val="Normal"/>
+    <w:uiPriority w:val="99"/>
+    <w:semiHidden/>
+    <w:unhideWhenUsed/>
+    <w:rsid w:val="000F3189"/>
+    <w:pPr>
+      <w:spacing w:before="100" w:beforeAutospacing="1" w:after="100" w:afterAutospacing="1" w:line="240" w:lineRule="auto"/>
+    </w:pPr>
+    <w:rPr>
+      <w:rFonts w:ascii="Times New Roman" w:eastAsia="Times New Roman" w:hAnsi="Times New Roman" w:cs="Times New Roman"/>
+      <w:sz w:val="24"/>
+      <w:szCs w:val="24"/>
+      <w:lang w:eastAsia="fr-CH"/>
+    </w:rPr>
+  </w:style>
 </w:styles>
 </file>
 
@@ -2560,7 +3586,7 @@
 </file>
 
 <file path=customXml/itemProps1.xml><?xml version="1.0" encoding="utf-8"?>
-<ds:datastoreItem xmlns:ds="http://schemas.openxmlformats.org/officeDocument/2006/customXml" ds:itemID="{F7CF4F3F-1453-464A-AA31-58BAD702D25F}">
+<ds:datastoreItem xmlns:ds="http://schemas.openxmlformats.org/officeDocument/2006/customXml" ds:itemID="{9EF51F36-B5DF-4D06-8A7E-91577C9AEE0B}">
   <ds:schemaRefs>
     <ds:schemaRef ds:uri="http://schemas.openxmlformats.org/officeDocument/2006/bibliography"/>
   </ds:schemaRefs>

</xml_diff>